<commit_message>
Creación de menu y login
Armo clases usuario y fecha, no desarrollo metodos
Login sin validación
</commit_message>
<xml_diff>
--- a/Informe-Sistema de gestion.docx
+++ b/Informe-Sistema de gestion.docx
@@ -3187,24 +3187,8 @@
                 <w:szCs w:val="20"/>
               </w:rPr>
             </w:pPr>
-            <w:r>
-              <w:rPr>
-                <w:rFonts w:cstheme="majorHAnsi"/>
-                <w:sz w:val="20"/>
-                <w:szCs w:val="20"/>
-              </w:rPr>
-              <w:t xml:space="preserve">+ID: int  </w:t>
-            </w:r>
-          </w:p>
-          <w:p>
-            <w:pPr>
-              <w:ind w:right="992"/>
-              <w:rPr>
-                <w:rFonts w:cstheme="majorHAnsi"/>
-                <w:sz w:val="20"/>
-                <w:szCs w:val="20"/>
-              </w:rPr>
-            </w:pPr>
+            <w:bookmarkStart w:id="0" w:name="_GoBack"/>
+            <w:bookmarkEnd w:id="0"/>
             <w:r>
               <w:rPr>
                 <w:rFonts w:cstheme="majorHAnsi"/>
@@ -5049,8 +5033,6 @@
           <w:lang w:val="en-US"/>
         </w:rPr>
       </w:pPr>
-      <w:bookmarkStart w:id="0" w:name="_GoBack"/>
-      <w:bookmarkEnd w:id="0"/>
     </w:p>
     <w:sectPr>
       <w:headerReference w:type="even" r:id="rId9"/>
@@ -8367,7 +8349,7 @@
 </file>
 
 <file path=customXml/itemProps1.xml><?xml version="1.0" encoding="utf-8"?>
-<ds:datastoreItem xmlns:ds="http://schemas.openxmlformats.org/officeDocument/2006/customXml" ds:itemID="{DC3665B7-5563-4172-A3F7-A14DF03CE876}">
+<ds:datastoreItem xmlns:ds="http://schemas.openxmlformats.org/officeDocument/2006/customXml" ds:itemID="{F41A7B3A-514F-4505-BFC7-665D37A1D045}">
   <ds:schemaRefs>
     <ds:schemaRef ds:uri="http://schemas.openxmlformats.org/officeDocument/2006/bibliography"/>
   </ds:schemaRefs>

</xml_diff>